<commit_message>
On branch v0.5b  Changes to be committed: 	modified:   R/AdjPval.R 	modified:   README.md 	modified:   doc/Manual_AutoCoEv.docx 	modified:   doc/Manual_AutoCoEv.pdf 	modified:   functions/msa.sh 	modified:   functions/network.sh 	modified:   functions/results.sh 	modified:   patches/README 	modified:   settings.conf 	modified:   start.sh
</commit_message>
<xml_diff>
--- a/doc/Manual_AutoCoEv.docx
+++ b/doc/Manual_AutoCoEv.docx
@@ -27,32 +27,7 @@
           <w:szCs w:val="20"/>
           <w:lang w:val="en"/>
         </w:rPr>
-        <w:t>18</w:t>
-      </w:r>
-      <w:r>
-        <w:rPr>
-          <w:rFonts w:hint="default" w:ascii="DejaVu Serif" w:hAnsi="DejaVu Serif" w:cs="DejaVu Serif"/>
-          <w:b/>
-          <w:bCs/>
-          <w:i w:val="0"/>
-          <w:iCs w:val="0"/>
-          <w:sz w:val="20"/>
-          <w:szCs w:val="20"/>
-        </w:rPr>
-        <w:t xml:space="preserve"> </w:t>
-      </w:r>
-      <w:r>
-        <w:rPr>
-          <w:rFonts w:hint="default" w:ascii="DejaVu Serif" w:hAnsi="DejaVu Serif" w:cs="DejaVu Serif"/>
-          <w:b/>
-          <w:bCs/>
-          <w:i w:val="0"/>
-          <w:iCs w:val="0"/>
-          <w:sz w:val="20"/>
-          <w:szCs w:val="20"/>
-          <w:lang w:val="en"/>
-        </w:rPr>
-        <w:t>Dec</w:t>
+        <w:t>23 Dec</w:t>
       </w:r>
       <w:r>
         <w:rPr>
@@ -194,30 +169,6 @@
         </w:rPr>
         <w:t>by Petar Petrov</w:t>
       </w:r>
-    </w:p>
-    <w:p>
-      <w:pPr>
-        <w:jc w:val="center"/>
-        <w:rPr>
-          <w:rFonts w:hint="default" w:ascii="DejaVu Serif" w:hAnsi="DejaVu Serif" w:cs="DejaVu Serif"/>
-          <w:b/>
-          <w:bCs/>
-          <w:sz w:val="20"/>
-          <w:szCs w:val="20"/>
-        </w:rPr>
-      </w:pPr>
-    </w:p>
-    <w:p>
-      <w:pPr>
-        <w:jc w:val="center"/>
-        <w:rPr>
-          <w:rFonts w:hint="default" w:ascii="DejaVu Serif" w:hAnsi="DejaVu Serif" w:cs="DejaVu Serif"/>
-          <w:b/>
-          <w:bCs/>
-          <w:sz w:val="20"/>
-          <w:szCs w:val="20"/>
-        </w:rPr>
-      </w:pPr>
     </w:p>
     <w:p>
       <w:pPr>
@@ -245,6 +196,8 @@
           <w:szCs w:val="20"/>
         </w:rPr>
       </w:pPr>
+      <w:bookmarkStart w:id="0" w:name="_GoBack"/>
+      <w:bookmarkEnd w:id="0"/>
     </w:p>
     <w:p>
       <w:pPr>
@@ -1003,8 +956,9 @@
           <w:rFonts w:hint="default" w:ascii="DejaVu Sans Mono" w:hAnsi="DejaVu Sans Mono" w:cs="DejaVu Sans Mono"/>
           <w:sz w:val="20"/>
           <w:szCs w:val="20"/>
-        </w:rPr>
-        <w:t>EMBOSS</w:t>
+          <w:lang w:val="en"/>
+        </w:rPr>
+        <w:t>Datamash</w:t>
       </w:r>
       <w:r>
         <w:rPr>
@@ -1020,14 +974,6 @@
           <w:sz w:val="20"/>
           <w:szCs w:val="20"/>
         </w:rPr>
-        <w:tab/>
-      </w:r>
-      <w:r>
-        <w:rPr>
-          <w:rFonts w:hint="default" w:ascii="DejaVu Sans Mono" w:hAnsi="DejaVu Sans Mono" w:cs="DejaVu Sans Mono"/>
-          <w:sz w:val="20"/>
-          <w:szCs w:val="20"/>
-        </w:rPr>
         <w:fldChar w:fldCharType="begin"/>
       </w:r>
       <w:r>
@@ -1036,7 +982,7 @@
           <w:sz w:val="20"/>
           <w:szCs w:val="20"/>
         </w:rPr>
-        <w:instrText xml:space="preserve"> HYPERLINK "https://slackbuilds.org/repository/14.2/academic/EMBOSS/" </w:instrText>
+        <w:instrText xml:space="preserve"> HYPERLINK "https://slackbuilds.org/repository/14.2/academic/datamash/" </w:instrText>
       </w:r>
       <w:r>
         <w:rPr>
@@ -1053,7 +999,7 @@
           <w:sz w:val="20"/>
           <w:szCs w:val="20"/>
         </w:rPr>
-        <w:t>https://slackbuilds.org/repository/14.2/academic/EMBOSS/</w:t>
+        <w:t>https://slackbuilds.org/repository/14.2/academic/datamash/</w:t>
       </w:r>
       <w:r>
         <w:rPr>
@@ -1377,7 +1323,99 @@
           <w:sz w:val="20"/>
           <w:szCs w:val="20"/>
         </w:rPr>
-        <w:t xml:space="preserve">  </w:t>
+        <w:t xml:space="preserve"> </w:t>
+      </w:r>
+    </w:p>
+    <w:p>
+      <w:pPr>
+        <w:jc w:val="left"/>
+        <w:rPr>
+          <w:rFonts w:hint="default" w:ascii="DejaVu Sans Mono" w:hAnsi="DejaVu Sans Mono" w:cs="DejaVu Sans Mono"/>
+          <w:sz w:val="20"/>
+          <w:szCs w:val="20"/>
+        </w:rPr>
+      </w:pPr>
+      <w:r>
+        <w:rPr>
+          <w:rFonts w:hint="default" w:ascii="DejaVu Sans Mono" w:hAnsi="DejaVu Sans Mono" w:cs="DejaVu Sans Mono"/>
+          <w:sz w:val="20"/>
+          <w:szCs w:val="20"/>
+          <w:lang w:val="en"/>
+        </w:rPr>
+        <w:t>R</w:t>
+      </w:r>
+      <w:r>
+        <w:rPr>
+          <w:rFonts w:hint="default" w:ascii="DejaVu Sans Mono" w:hAnsi="DejaVu Sans Mono" w:cs="DejaVu Sans Mono"/>
+          <w:sz w:val="20"/>
+          <w:szCs w:val="20"/>
+          <w:lang w:val="en"/>
+        </w:rPr>
+        <w:tab/>
+      </w:r>
+      <w:r>
+        <w:rPr>
+          <w:rFonts w:hint="default" w:ascii="DejaVu Sans Mono" w:hAnsi="DejaVu Sans Mono" w:cs="DejaVu Sans Mono"/>
+          <w:sz w:val="20"/>
+          <w:szCs w:val="20"/>
+          <w:lang w:val="en"/>
+        </w:rPr>
+        <w:tab/>
+      </w:r>
+      <w:r>
+        <w:rPr>
+          <w:rFonts w:hint="default" w:ascii="DejaVu Sans Mono" w:hAnsi="DejaVu Sans Mono" w:cs="DejaVu Sans Mono"/>
+          <w:sz w:val="20"/>
+          <w:szCs w:val="20"/>
+          <w:lang w:val="en"/>
+        </w:rPr>
+        <w:tab/>
+      </w:r>
+      <w:r>
+        <w:rPr>
+          <w:rFonts w:hint="default" w:ascii="DejaVu Sans Mono" w:hAnsi="DejaVu Sans Mono" w:cs="DejaVu Sans Mono"/>
+          <w:sz w:val="20"/>
+          <w:szCs w:val="20"/>
+          <w:lang w:val="en"/>
+        </w:rPr>
+        <w:fldChar w:fldCharType="begin"/>
+      </w:r>
+      <w:r>
+        <w:rPr>
+          <w:rFonts w:hint="default" w:ascii="DejaVu Sans Mono" w:hAnsi="DejaVu Sans Mono" w:cs="DejaVu Sans Mono"/>
+          <w:sz w:val="20"/>
+          <w:szCs w:val="20"/>
+          <w:lang w:val="en"/>
+        </w:rPr>
+        <w:instrText xml:space="preserve"> HYPERLINK "https://slackbuilds.org/repository/14.2/system/R/" </w:instrText>
+      </w:r>
+      <w:r>
+        <w:rPr>
+          <w:rFonts w:hint="default" w:ascii="DejaVu Sans Mono" w:hAnsi="DejaVu Sans Mono" w:cs="DejaVu Sans Mono"/>
+          <w:sz w:val="20"/>
+          <w:szCs w:val="20"/>
+          <w:lang w:val="en"/>
+        </w:rPr>
+        <w:fldChar w:fldCharType="separate"/>
+      </w:r>
+      <w:r>
+        <w:rPr>
+          <w:rStyle w:val="7"/>
+          <w:rFonts w:hint="default" w:ascii="DejaVu Sans Mono" w:hAnsi="DejaVu Sans Mono" w:cs="DejaVu Sans Mono"/>
+          <w:sz w:val="20"/>
+          <w:szCs w:val="20"/>
+          <w:lang w:val="en"/>
+        </w:rPr>
+        <w:t>https://slackbuilds.org/repository/14.2/system/R/</w:t>
+      </w:r>
+      <w:r>
+        <w:rPr>
+          <w:rFonts w:hint="default" w:ascii="DejaVu Sans Mono" w:hAnsi="DejaVu Sans Mono" w:cs="DejaVu Sans Mono"/>
+          <w:sz w:val="20"/>
+          <w:szCs w:val="20"/>
+          <w:lang w:val="en"/>
+        </w:rPr>
+        <w:fldChar w:fldCharType="end"/>
       </w:r>
     </w:p>
     <w:p>
@@ -2652,7 +2690,6 @@
                                 <w:lang w:val="en"/>
                               </w:rPr>
                               <w:tab/>
-                              <w:t/>
                             </w:r>
                             <w:r>
                               <w:rPr>
@@ -2664,7 +2701,6 @@
                                 <w:lang w:val="en"/>
                               </w:rPr>
                               <w:tab/>
-                              <w:t/>
                             </w:r>
                             <w:r>
                               <w:rPr>
@@ -2702,6 +2738,14 @@
                                 <w:lang w:val="en"/>
                               </w:rPr>
                               <w:tab/>
+                            </w:r>
+                            <w:r>
+                              <w:rPr>
+                                <w:rFonts w:hint="default" w:ascii="DejaVu Sans Mono" w:hAnsi="DejaVu Sans Mono" w:cs="DejaVu Sans Mono"/>
+                                <w:sz w:val="18"/>
+                                <w:szCs w:val="18"/>
+                                <w:lang w:val="en"/>
+                              </w:rPr>
                               <w:t>Different input examples.</w:t>
                             </w:r>
                           </w:p>
@@ -2839,7 +2883,6 @@
                                 <w:lang w:val="en"/>
                               </w:rPr>
                               <w:tab/>
-                              <w:t/>
                             </w:r>
                             <w:r>
                               <w:rPr>
@@ -2851,7 +2894,6 @@
                                 <w:lang w:val="en"/>
                               </w:rPr>
                               <w:tab/>
-                              <w:t/>
                             </w:r>
                             <w:r>
                               <w:rPr>
@@ -2863,7 +2905,6 @@
                                 <w:lang w:val="en"/>
                               </w:rPr>
                               <w:tab/>
-                              <w:t/>
                             </w:r>
                             <w:r>
                               <w:rPr>
@@ -2875,7 +2916,6 @@
                                 <w:lang w:val="en"/>
                               </w:rPr>
                               <w:tab/>
-                              <w:t/>
                             </w:r>
                             <w:r>
                               <w:rPr>
@@ -2904,6 +2944,14 @@
                                 <w:lang w:val="en"/>
                               </w:rPr>
                               <w:tab/>
+                            </w:r>
+                            <w:r>
+                              <w:rPr>
+                                <w:rFonts w:hint="default" w:ascii="DejaVu Sans Mono" w:hAnsi="DejaVu Sans Mono" w:cs="DejaVu Sans Mono"/>
+                                <w:sz w:val="18"/>
+                                <w:szCs w:val="18"/>
+                                <w:lang w:val="en"/>
+                              </w:rPr>
                               <w:t>R functions that AutoCoEv calls</w:t>
                             </w:r>
                           </w:p>
@@ -3010,7 +3058,7 @@
           </mc:Choice>
           <mc:Fallback>
             <w:pict>
-              <v:shape id="_x0000_s1026" o:spid="_x0000_s1026" o:spt="202" type="#_x0000_t202" style="height:103.1pt;width:485.95pt;" filled="f" stroked="t" coordsize="21600,21600" o:gfxdata="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">
+              <v:shape id="_x0000_s1026" o:spid="_x0000_s1026" o:spt="202" type="#_x0000_t202" style="height:103.1pt;width:485.95pt;" filled="f" stroked="t" coordsize="21600,21600" o:gfxdata="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">
                 <v:fill on="f" focussize="0,0"/>
                 <v:stroke weight="0.5pt" color="#4472C4 [3208]" joinstyle="round" dashstyle="dash"/>
                 <v:imagedata o:title=""/>
@@ -3518,7 +3566,6 @@
                           <w:lang w:val="en"/>
                         </w:rPr>
                         <w:tab/>
-                        <w:t/>
                       </w:r>
                       <w:r>
                         <w:rPr>
@@ -3530,7 +3577,6 @@
                           <w:lang w:val="en"/>
                         </w:rPr>
                         <w:tab/>
-                        <w:t/>
                       </w:r>
                       <w:r>
                         <w:rPr>
@@ -3568,6 +3614,14 @@
                           <w:lang w:val="en"/>
                         </w:rPr>
                         <w:tab/>
+                      </w:r>
+                      <w:r>
+                        <w:rPr>
+                          <w:rFonts w:hint="default" w:ascii="DejaVu Sans Mono" w:hAnsi="DejaVu Sans Mono" w:cs="DejaVu Sans Mono"/>
+                          <w:sz w:val="18"/>
+                          <w:szCs w:val="18"/>
+                          <w:lang w:val="en"/>
+                        </w:rPr>
                         <w:t>Different input examples.</w:t>
                       </w:r>
                     </w:p>
@@ -3705,7 +3759,6 @@
                           <w:lang w:val="en"/>
                         </w:rPr>
                         <w:tab/>
-                        <w:t/>
                       </w:r>
                       <w:r>
                         <w:rPr>
@@ -3717,7 +3770,6 @@
                           <w:lang w:val="en"/>
                         </w:rPr>
                         <w:tab/>
-                        <w:t/>
                       </w:r>
                       <w:r>
                         <w:rPr>
@@ -3729,7 +3781,6 @@
                           <w:lang w:val="en"/>
                         </w:rPr>
                         <w:tab/>
-                        <w:t/>
                       </w:r>
                       <w:r>
                         <w:rPr>
@@ -3741,7 +3792,6 @@
                           <w:lang w:val="en"/>
                         </w:rPr>
                         <w:tab/>
-                        <w:t/>
                       </w:r>
                       <w:r>
                         <w:rPr>
@@ -3770,6 +3820,14 @@
                           <w:lang w:val="en"/>
                         </w:rPr>
                         <w:tab/>
+                      </w:r>
+                      <w:r>
+                        <w:rPr>
+                          <w:rFonts w:hint="default" w:ascii="DejaVu Sans Mono" w:hAnsi="DejaVu Sans Mono" w:cs="DejaVu Sans Mono"/>
+                          <w:sz w:val="18"/>
+                          <w:szCs w:val="18"/>
+                          <w:lang w:val="en"/>
+                        </w:rPr>
                         <w:t>R functions that AutoCoEv calls</w:t>
                       </w:r>
                     </w:p>
@@ -5643,7 +5701,7 @@
           </mc:Choice>
           <mc:Fallback>
             <w:pict>
-              <v:shape id="_x0000_s1026" o:spid="_x0000_s1026" o:spt="202" type="#_x0000_t202" style="height:479.95pt;width:485.95pt;" fillcolor="#F9F9F9" filled="t" stroked="t" coordsize="21600,21600" o:gfxdata="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">
+              <v:shape id="_x0000_s1026" o:spid="_x0000_s1026" o:spt="202" type="#_x0000_t202" style="height:479.95pt;width:485.95pt;" fillcolor="#F9F9F9" filled="t" stroked="t" coordsize="21600,21600" o:gfxdata="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">
                 <v:fill on="t" focussize="0,0"/>
                 <v:stroke weight="0.5pt" color="#4472C4 [3208]" joinstyle="round" dashstyle="dash"/>
                 <v:imagedata o:title=""/>
@@ -8017,7 +8075,7 @@
           </mc:Choice>
           <mc:Fallback>
             <w:pict>
-              <v:shape id="_x0000_s1026" o:spid="_x0000_s1026" o:spt="202" type="#_x0000_t202" style="height:158.25pt;width:485.95pt;" fillcolor="#F9F9F9" filled="t" stroked="t" coordsize="21600,21600" o:gfxdata="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">
+              <v:shape id="_x0000_s1026" o:spid="_x0000_s1026" o:spt="202" type="#_x0000_t202" style="height:158.25pt;width:485.95pt;" fillcolor="#F9F9F9" filled="t" stroked="t" coordsize="21600,21600" o:gfxdata="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">
                 <v:fill on="t" focussize="0,0"/>
                 <v:stroke weight="0.5pt" color="#4472C4 [3208]" joinstyle="round" dashstyle="dash"/>
                 <v:imagedata o:title=""/>
@@ -13025,7 +13083,7 @@
           </mc:Choice>
           <mc:Fallback>
             <w:pict>
-              <v:shape id="_x0000_s1026" o:spid="_x0000_s1026" o:spt="202" type="#_x0000_t202" style="height:82.25pt;width:485.95pt;" fillcolor="#F2F9EE" filled="t" stroked="t" coordsize="21600,21600" o:gfxdata="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">
+              <v:shape id="_x0000_s1026" o:spid="_x0000_s1026" o:spt="202" type="#_x0000_t202" style="height:82.25pt;width:485.95pt;" fillcolor="#F2F9EE" filled="t" stroked="t" coordsize="21600,21600" o:gfxdata="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">
                 <v:fill on="t" focussize="0,0"/>
                 <v:stroke weight="0.5pt" color="#4472C4 [3208]" joinstyle="round" dashstyle="dash"/>
                 <v:imagedata o:title=""/>
@@ -13320,6 +13378,7 @@
     <w:p>
       <w:pPr>
         <w:numPr>
+          <w:ilvl w:val="0"/>
           <w:numId w:val="0"/>
         </w:numPr>
         <w:ind w:leftChars="0"/>
@@ -13368,6 +13427,7 @@
     <w:p>
       <w:pPr>
         <w:numPr>
+          <w:ilvl w:val="0"/>
           <w:numId w:val="0"/>
         </w:numPr>
         <w:ind w:leftChars="0"/>
@@ -13402,12 +13462,23 @@
           <w:lang w:val="en"/>
         </w:rPr>
         <w:tab/>
+      </w:r>
+      <w:r>
+        <w:rPr>
+          <w:rFonts w:hint="default" w:ascii="DejaVu Serif" w:hAnsi="DejaVu Serif" w:cs="DejaVu Serif"/>
+          <w:b w:val="0"/>
+          <w:bCs w:val="0"/>
+          <w:sz w:val="20"/>
+          <w:szCs w:val="20"/>
+          <w:lang w:val="en"/>
+        </w:rPr>
         <w:t>Checks the MD5SUMs of the databases</w:t>
       </w:r>
     </w:p>
     <w:p>
       <w:pPr>
         <w:numPr>
+          <w:ilvl w:val="0"/>
           <w:numId w:val="0"/>
         </w:numPr>
         <w:ind w:leftChars="0"/>
@@ -13441,6 +13512,16 @@
           <w:lang w:val="en"/>
         </w:rPr>
         <w:tab/>
+      </w:r>
+      <w:r>
+        <w:rPr>
+          <w:rFonts w:hint="default" w:ascii="DejaVu Serif" w:hAnsi="DejaVu Serif" w:cs="DejaVu Serif"/>
+          <w:b w:val="0"/>
+          <w:bCs w:val="0"/>
+          <w:sz w:val="20"/>
+          <w:szCs w:val="20"/>
+          <w:lang w:val="en"/>
+        </w:rPr>
         <w:t>E</w:t>
       </w:r>
       <w:r>
@@ -13457,6 +13538,7 @@
     <w:p>
       <w:pPr>
         <w:numPr>
+          <w:ilvl w:val="0"/>
           <w:numId w:val="0"/>
         </w:numPr>
         <w:ind w:leftChars="0"/>
@@ -13528,6 +13610,7 @@
     <w:p>
       <w:pPr>
         <w:numPr>
+          <w:ilvl w:val="0"/>
           <w:numId w:val="0"/>
         </w:numPr>
         <w:ind w:leftChars="0"/>
@@ -13693,6 +13776,7 @@
     <w:p>
       <w:pPr>
         <w:numPr>
+          <w:ilvl w:val="0"/>
           <w:numId w:val="0"/>
         </w:numPr>
         <w:ind w:leftChars="0"/>
@@ -13875,6 +13959,7 @@
     <w:p>
       <w:pPr>
         <w:numPr>
+          <w:ilvl w:val="0"/>
           <w:numId w:val="0"/>
         </w:numPr>
         <w:ind w:leftChars="0"/>
@@ -13925,6 +14010,7 @@
     <w:p>
       <w:pPr>
         <w:numPr>
+          <w:ilvl w:val="0"/>
           <w:numId w:val="0"/>
         </w:numPr>
         <w:ind w:leftChars="0"/>
@@ -14400,6 +14486,16 @@
                                 <w:lang w:val="en"/>
                               </w:rPr>
                               <w:tab/>
+                            </w:r>
+                            <w:r>
+                              <w:rPr>
+                                <w:rFonts w:hint="default" w:ascii="DejaVu Sans Mono" w:hAnsi="DejaVu Sans Mono" w:cs="DejaVu Sans Mono"/>
+                                <w:b w:val="0"/>
+                                <w:bCs w:val="0"/>
+                                <w:sz w:val="18"/>
+                                <w:szCs w:val="18"/>
+                                <w:lang w:val="en"/>
+                              </w:rPr>
                               <w:t>[NET] View results in R Shiny</w:t>
                             </w:r>
                           </w:p>
@@ -14459,7 +14555,7 @@
           </mc:Choice>
           <mc:Fallback>
             <w:pict>
-              <v:shape id="_x0000_s1026" o:spid="_x0000_s1026" o:spt="202" type="#_x0000_t202" style="height:167.1pt;width:485.95pt;" fillcolor="#F2F9EE" filled="t" stroked="t" coordsize="21600,21600" o:gfxdata="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">
+              <v:shape id="_x0000_s1026" o:spid="_x0000_s1026" o:spt="202" type="#_x0000_t202" style="height:167.1pt;width:485.95pt;" fillcolor="#F2F9EE" filled="t" stroked="t" coordsize="21600,21600" o:gfxdata="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">
                 <v:fill on="t" focussize="0,0"/>
                 <v:stroke weight="0.5pt" color="#4472C4 [3208]" joinstyle="round" dashstyle="dash"/>
                 <v:imagedata o:title=""/>
@@ -14785,6 +14881,16 @@
                           <w:lang w:val="en"/>
                         </w:rPr>
                         <w:tab/>
+                      </w:r>
+                      <w:r>
+                        <w:rPr>
+                          <w:rFonts w:hint="default" w:ascii="DejaVu Sans Mono" w:hAnsi="DejaVu Sans Mono" w:cs="DejaVu Sans Mono"/>
+                          <w:b w:val="0"/>
+                          <w:bCs w:val="0"/>
+                          <w:sz w:val="18"/>
+                          <w:szCs w:val="18"/>
+                          <w:lang w:val="en"/>
+                        </w:rPr>
                         <w:t>[NET] View results in R Shiny</w:t>
                       </w:r>
                     </w:p>
@@ -24678,7 +24784,7 @@
           </mc:Choice>
           <mc:Fallback>
             <w:pict>
-              <v:shape id="_x0000_s1026" o:spid="_x0000_s1026" o:spt="202" type="#_x0000_t202" style="height:39.55pt;width:485.95pt;" filled="f" stroked="t" coordsize="21600,21600" o:gfxdata="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">
+              <v:shape id="_x0000_s1026" o:spid="_x0000_s1026" o:spt="202" type="#_x0000_t202" style="height:39.55pt;width:485.95pt;" filled="f" stroked="t" coordsize="21600,21600" o:gfxdata="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">
                 <v:fill on="f" focussize="0,0"/>
                 <v:stroke weight="0.5pt" color="#4472C4 [3208]" joinstyle="round" dashstyle="dash"/>
                 <v:imagedata o:title=""/>
@@ -26035,6 +26141,7 @@
     <w:p>
       <w:pPr>
         <w:numPr>
+          <w:ilvl w:val="0"/>
           <w:numId w:val="0"/>
         </w:numPr>
         <w:ind w:leftChars="0"/>
@@ -26080,6 +26187,7 @@
     <w:p>
       <w:pPr>
         <w:numPr>
+          <w:ilvl w:val="0"/>
           <w:numId w:val="0"/>
         </w:numPr>
         <w:ind w:leftChars="0"/>
@@ -26119,8 +26227,6 @@
         </w:rPr>
         <w:t>Exits AutoCoEv</w:t>
       </w:r>
-      <w:bookmarkStart w:id="0" w:name="_GoBack"/>
-      <w:bookmarkEnd w:id="0"/>
     </w:p>
     <w:p>
       <w:pPr>

</xml_diff>